<commit_message>
fixed some tags to make it HTML5 compliant
</commit_message>
<xml_diff>
--- a/Documentation/CellMan_projectjournal.docx
+++ b/Documentation/CellMan_projectjournal.docx
@@ -44,16 +44,8 @@
         <w:rPr>
           <w:b/>
         </w:rPr>
-        <w:t xml:space="preserve">Nathan Silvester and Richard </w:t>
-      </w:r>
-      <w:proofErr w:type="spellStart"/>
-      <w:r>
-        <w:rPr>
-          <w:b/>
-        </w:rPr>
-        <w:t>Olivera</w:t>
-      </w:r>
-      <w:proofErr w:type="spellEnd"/>
+        <w:t>Nathan Silvester and Richard Olivera</w:t>
+      </w:r>
     </w:p>
     <w:p>
       <w:pPr>
@@ -68,12 +60,55 @@
         <w:pStyle w:val="Heading2"/>
       </w:pPr>
       <w:r>
-        <w:t>Progress Since Last Milestone:</w:t>
-      </w:r>
-    </w:p>
-    <w:p>
-      <w:r>
-        <w:tab/>
+        <w:t>Progress Since Last Milestone</w:t>
+      </w:r>
+    </w:p>
+    <w:p>
+      <w:pPr>
+        <w:pStyle w:val="ListParagraph"/>
+        <w:numPr>
+          <w:ilvl w:val="0"/>
+          <w:numId w:val="2"/>
+        </w:numPr>
+      </w:pPr>
+      <w:r>
+        <w:t>Created the code repository</w:t>
+      </w:r>
+    </w:p>
+    <w:p>
+      <w:pPr>
+        <w:pStyle w:val="ListParagraph"/>
+        <w:numPr>
+          <w:ilvl w:val="0"/>
+          <w:numId w:val="2"/>
+        </w:numPr>
+      </w:pPr>
+      <w:r>
+        <w:t>Loaded in a template</w:t>
+      </w:r>
+    </w:p>
+    <w:p>
+      <w:pPr>
+        <w:pStyle w:val="ListParagraph"/>
+        <w:numPr>
+          <w:ilvl w:val="0"/>
+          <w:numId w:val="2"/>
+        </w:numPr>
+      </w:pPr>
+      <w:r>
+        <w:t>Created master page</w:t>
+      </w:r>
+    </w:p>
+    <w:p>
+      <w:pPr>
+        <w:pStyle w:val="ListParagraph"/>
+        <w:numPr>
+          <w:ilvl w:val="0"/>
+          <w:numId w:val="2"/>
+        </w:numPr>
+      </w:pPr>
+      <w:r>
+        <w:t>Converted html pages to aspx pages</w:t>
       </w:r>
     </w:p>
     <w:p>
@@ -81,10 +116,22 @@
         <w:pStyle w:val="Heading2"/>
       </w:pPr>
       <w:r>
-        <w:t>Problems Encountered/Questions:</w:t>
-      </w:r>
+        <w:t>Problems Encountered/Questions</w:t>
+      </w:r>
+    </w:p>
+    <w:p>
+      <w:pPr>
+        <w:pStyle w:val="ListParagraph"/>
+        <w:numPr>
+          <w:ilvl w:val="0"/>
+          <w:numId w:val="4"/>
+        </w:numPr>
+      </w:pPr>
       <w:bookmarkStart w:id="0" w:name="_GoBack"/>
       <w:bookmarkEnd w:id="0"/>
+      <w:r>
+        <w:t>The template that we are using has a carousel at the top of the home page. I have been unable to get it to work on properly on in the Default web form.</w:t>
+      </w:r>
     </w:p>
     <w:sectPr>
       <w:pgSz w:w="12240" w:h="15840"/>
@@ -144,6 +191,373 @@
     </w:p>
   </w:footnote>
 </w:footnotes>
+</file>
+
+<file path=word/numbering.xml><?xml version="1.0" encoding="utf-8"?>
+<w:numbering xmlns:wpc="http://schemas.microsoft.com/office/word/2010/wordprocessingCanvas" xmlns:cx="http://schemas.microsoft.com/office/drawing/2014/chartex" xmlns:cx1="http://schemas.microsoft.com/office/drawing/2015/9/8/chartex" xmlns:mc="http://schemas.openxmlformats.org/markup-compatibility/2006" xmlns:o="urn:schemas-microsoft-com:office:office" xmlns:r="http://schemas.openxmlformats.org/officeDocument/2006/relationships" xmlns:m="http://schemas.openxmlformats.org/officeDocument/2006/math" xmlns:v="urn:schemas-microsoft-com:vml" xmlns:wp14="http://schemas.microsoft.com/office/word/2010/wordprocessingDrawing" xmlns:wp="http://schemas.openxmlformats.org/drawingml/2006/wordprocessingDrawing" xmlns:w10="urn:schemas-microsoft-com:office:word" xmlns:w="http://schemas.openxmlformats.org/wordprocessingml/2006/main" xmlns:w14="http://schemas.microsoft.com/office/word/2010/wordml" xmlns:w15="http://schemas.microsoft.com/office/word/2012/wordml" xmlns:w16se="http://schemas.microsoft.com/office/word/2015/wordml/symex" xmlns:wpg="http://schemas.microsoft.com/office/word/2010/wordprocessingGroup" xmlns:wpi="http://schemas.microsoft.com/office/word/2010/wordprocessingInk" xmlns:wne="http://schemas.microsoft.com/office/word/2006/wordml" xmlns:wps="http://schemas.microsoft.com/office/word/2010/wordprocessingShape" mc:Ignorable="w14 w15 w16se wp14">
+  <w:abstractNum w:abstractNumId="0" w15:restartNumberingAfterBreak="0">
+    <w:nsid w:val="1DBA2D73"/>
+    <w:multiLevelType w:val="hybridMultilevel"/>
+    <w:tmpl w:val="58227022"/>
+    <w:lvl w:ilvl="0" w:tplc="0409000F">
+      <w:start w:val="1"/>
+      <w:numFmt w:val="decimal"/>
+      <w:lvlText w:val="%1."/>
+      <w:lvlJc w:val="left"/>
+      <w:pPr>
+        <w:ind w:left="720" w:hanging="360"/>
+      </w:pPr>
+      <w:rPr>
+        <w:rFonts w:hint="default"/>
+      </w:rPr>
+    </w:lvl>
+    <w:lvl w:ilvl="1" w:tplc="04090019" w:tentative="1">
+      <w:start w:val="1"/>
+      <w:numFmt w:val="lowerLetter"/>
+      <w:lvlText w:val="%2."/>
+      <w:lvlJc w:val="left"/>
+      <w:pPr>
+        <w:ind w:left="1440" w:hanging="360"/>
+      </w:pPr>
+    </w:lvl>
+    <w:lvl w:ilvl="2" w:tplc="0409001B" w:tentative="1">
+      <w:start w:val="1"/>
+      <w:numFmt w:val="lowerRoman"/>
+      <w:lvlText w:val="%3."/>
+      <w:lvlJc w:val="right"/>
+      <w:pPr>
+        <w:ind w:left="2160" w:hanging="180"/>
+      </w:pPr>
+    </w:lvl>
+    <w:lvl w:ilvl="3" w:tplc="0409000F" w:tentative="1">
+      <w:start w:val="1"/>
+      <w:numFmt w:val="decimal"/>
+      <w:lvlText w:val="%4."/>
+      <w:lvlJc w:val="left"/>
+      <w:pPr>
+        <w:ind w:left="2880" w:hanging="360"/>
+      </w:pPr>
+    </w:lvl>
+    <w:lvl w:ilvl="4" w:tplc="04090019" w:tentative="1">
+      <w:start w:val="1"/>
+      <w:numFmt w:val="lowerLetter"/>
+      <w:lvlText w:val="%5."/>
+      <w:lvlJc w:val="left"/>
+      <w:pPr>
+        <w:ind w:left="3600" w:hanging="360"/>
+      </w:pPr>
+    </w:lvl>
+    <w:lvl w:ilvl="5" w:tplc="0409001B" w:tentative="1">
+      <w:start w:val="1"/>
+      <w:numFmt w:val="lowerRoman"/>
+      <w:lvlText w:val="%6."/>
+      <w:lvlJc w:val="right"/>
+      <w:pPr>
+        <w:ind w:left="4320" w:hanging="180"/>
+      </w:pPr>
+    </w:lvl>
+    <w:lvl w:ilvl="6" w:tplc="0409000F" w:tentative="1">
+      <w:start w:val="1"/>
+      <w:numFmt w:val="decimal"/>
+      <w:lvlText w:val="%7."/>
+      <w:lvlJc w:val="left"/>
+      <w:pPr>
+        <w:ind w:left="5040" w:hanging="360"/>
+      </w:pPr>
+    </w:lvl>
+    <w:lvl w:ilvl="7" w:tplc="04090019" w:tentative="1">
+      <w:start w:val="1"/>
+      <w:numFmt w:val="lowerLetter"/>
+      <w:lvlText w:val="%8."/>
+      <w:lvlJc w:val="left"/>
+      <w:pPr>
+        <w:ind w:left="5760" w:hanging="360"/>
+      </w:pPr>
+    </w:lvl>
+    <w:lvl w:ilvl="8" w:tplc="0409001B" w:tentative="1">
+      <w:start w:val="1"/>
+      <w:numFmt w:val="lowerRoman"/>
+      <w:lvlText w:val="%9."/>
+      <w:lvlJc w:val="right"/>
+      <w:pPr>
+        <w:ind w:left="6480" w:hanging="180"/>
+      </w:pPr>
+    </w:lvl>
+  </w:abstractNum>
+  <w:abstractNum w:abstractNumId="1" w15:restartNumberingAfterBreak="0">
+    <w:nsid w:val="5A6D52EE"/>
+    <w:multiLevelType w:val="hybridMultilevel"/>
+    <w:tmpl w:val="869EE64A"/>
+    <w:lvl w:ilvl="0" w:tplc="0409000F">
+      <w:start w:val="1"/>
+      <w:numFmt w:val="decimal"/>
+      <w:lvlText w:val="%1."/>
+      <w:lvlJc w:val="left"/>
+      <w:pPr>
+        <w:ind w:left="720" w:hanging="360"/>
+      </w:pPr>
+    </w:lvl>
+    <w:lvl w:ilvl="1" w:tplc="04090019" w:tentative="1">
+      <w:start w:val="1"/>
+      <w:numFmt w:val="lowerLetter"/>
+      <w:lvlText w:val="%2."/>
+      <w:lvlJc w:val="left"/>
+      <w:pPr>
+        <w:ind w:left="1440" w:hanging="360"/>
+      </w:pPr>
+    </w:lvl>
+    <w:lvl w:ilvl="2" w:tplc="0409001B" w:tentative="1">
+      <w:start w:val="1"/>
+      <w:numFmt w:val="lowerRoman"/>
+      <w:lvlText w:val="%3."/>
+      <w:lvlJc w:val="right"/>
+      <w:pPr>
+        <w:ind w:left="2160" w:hanging="180"/>
+      </w:pPr>
+    </w:lvl>
+    <w:lvl w:ilvl="3" w:tplc="0409000F" w:tentative="1">
+      <w:start w:val="1"/>
+      <w:numFmt w:val="decimal"/>
+      <w:lvlText w:val="%4."/>
+      <w:lvlJc w:val="left"/>
+      <w:pPr>
+        <w:ind w:left="2880" w:hanging="360"/>
+      </w:pPr>
+    </w:lvl>
+    <w:lvl w:ilvl="4" w:tplc="04090019" w:tentative="1">
+      <w:start w:val="1"/>
+      <w:numFmt w:val="lowerLetter"/>
+      <w:lvlText w:val="%5."/>
+      <w:lvlJc w:val="left"/>
+      <w:pPr>
+        <w:ind w:left="3600" w:hanging="360"/>
+      </w:pPr>
+    </w:lvl>
+    <w:lvl w:ilvl="5" w:tplc="0409001B" w:tentative="1">
+      <w:start w:val="1"/>
+      <w:numFmt w:val="lowerRoman"/>
+      <w:lvlText w:val="%6."/>
+      <w:lvlJc w:val="right"/>
+      <w:pPr>
+        <w:ind w:left="4320" w:hanging="180"/>
+      </w:pPr>
+    </w:lvl>
+    <w:lvl w:ilvl="6" w:tplc="0409000F" w:tentative="1">
+      <w:start w:val="1"/>
+      <w:numFmt w:val="decimal"/>
+      <w:lvlText w:val="%7."/>
+      <w:lvlJc w:val="left"/>
+      <w:pPr>
+        <w:ind w:left="5040" w:hanging="360"/>
+      </w:pPr>
+    </w:lvl>
+    <w:lvl w:ilvl="7" w:tplc="04090019" w:tentative="1">
+      <w:start w:val="1"/>
+      <w:numFmt w:val="lowerLetter"/>
+      <w:lvlText w:val="%8."/>
+      <w:lvlJc w:val="left"/>
+      <w:pPr>
+        <w:ind w:left="5760" w:hanging="360"/>
+      </w:pPr>
+    </w:lvl>
+    <w:lvl w:ilvl="8" w:tplc="0409001B" w:tentative="1">
+      <w:start w:val="1"/>
+      <w:numFmt w:val="lowerRoman"/>
+      <w:lvlText w:val="%9."/>
+      <w:lvlJc w:val="right"/>
+      <w:pPr>
+        <w:ind w:left="6480" w:hanging="180"/>
+      </w:pPr>
+    </w:lvl>
+  </w:abstractNum>
+  <w:abstractNum w:abstractNumId="2" w15:restartNumberingAfterBreak="0">
+    <w:nsid w:val="60AD1D89"/>
+    <w:multiLevelType w:val="hybridMultilevel"/>
+    <w:tmpl w:val="5FD87808"/>
+    <w:lvl w:ilvl="0" w:tplc="0409000F">
+      <w:start w:val="1"/>
+      <w:numFmt w:val="decimal"/>
+      <w:lvlText w:val="%1."/>
+      <w:lvlJc w:val="left"/>
+      <w:pPr>
+        <w:ind w:left="720" w:hanging="360"/>
+      </w:pPr>
+      <w:rPr>
+        <w:rFonts w:hint="default"/>
+      </w:rPr>
+    </w:lvl>
+    <w:lvl w:ilvl="1" w:tplc="04090019" w:tentative="1">
+      <w:start w:val="1"/>
+      <w:numFmt w:val="lowerLetter"/>
+      <w:lvlText w:val="%2."/>
+      <w:lvlJc w:val="left"/>
+      <w:pPr>
+        <w:ind w:left="1440" w:hanging="360"/>
+      </w:pPr>
+    </w:lvl>
+    <w:lvl w:ilvl="2" w:tplc="0409001B" w:tentative="1">
+      <w:start w:val="1"/>
+      <w:numFmt w:val="lowerRoman"/>
+      <w:lvlText w:val="%3."/>
+      <w:lvlJc w:val="right"/>
+      <w:pPr>
+        <w:ind w:left="2160" w:hanging="180"/>
+      </w:pPr>
+    </w:lvl>
+    <w:lvl w:ilvl="3" w:tplc="0409000F" w:tentative="1">
+      <w:start w:val="1"/>
+      <w:numFmt w:val="decimal"/>
+      <w:lvlText w:val="%4."/>
+      <w:lvlJc w:val="left"/>
+      <w:pPr>
+        <w:ind w:left="2880" w:hanging="360"/>
+      </w:pPr>
+    </w:lvl>
+    <w:lvl w:ilvl="4" w:tplc="04090019" w:tentative="1">
+      <w:start w:val="1"/>
+      <w:numFmt w:val="lowerLetter"/>
+      <w:lvlText w:val="%5."/>
+      <w:lvlJc w:val="left"/>
+      <w:pPr>
+        <w:ind w:left="3600" w:hanging="360"/>
+      </w:pPr>
+    </w:lvl>
+    <w:lvl w:ilvl="5" w:tplc="0409001B" w:tentative="1">
+      <w:start w:val="1"/>
+      <w:numFmt w:val="lowerRoman"/>
+      <w:lvlText w:val="%6."/>
+      <w:lvlJc w:val="right"/>
+      <w:pPr>
+        <w:ind w:left="4320" w:hanging="180"/>
+      </w:pPr>
+    </w:lvl>
+    <w:lvl w:ilvl="6" w:tplc="0409000F" w:tentative="1">
+      <w:start w:val="1"/>
+      <w:numFmt w:val="decimal"/>
+      <w:lvlText w:val="%7."/>
+      <w:lvlJc w:val="left"/>
+      <w:pPr>
+        <w:ind w:left="5040" w:hanging="360"/>
+      </w:pPr>
+    </w:lvl>
+    <w:lvl w:ilvl="7" w:tplc="04090019" w:tentative="1">
+      <w:start w:val="1"/>
+      <w:numFmt w:val="lowerLetter"/>
+      <w:lvlText w:val="%8."/>
+      <w:lvlJc w:val="left"/>
+      <w:pPr>
+        <w:ind w:left="5760" w:hanging="360"/>
+      </w:pPr>
+    </w:lvl>
+    <w:lvl w:ilvl="8" w:tplc="0409001B" w:tentative="1">
+      <w:start w:val="1"/>
+      <w:numFmt w:val="lowerRoman"/>
+      <w:lvlText w:val="%9."/>
+      <w:lvlJc w:val="right"/>
+      <w:pPr>
+        <w:ind w:left="6480" w:hanging="180"/>
+      </w:pPr>
+    </w:lvl>
+  </w:abstractNum>
+  <w:abstractNum w:abstractNumId="3" w15:restartNumberingAfterBreak="0">
+    <w:nsid w:val="7F541596"/>
+    <w:multiLevelType w:val="hybridMultilevel"/>
+    <w:tmpl w:val="7CB4A0BC"/>
+    <w:lvl w:ilvl="0" w:tplc="0409000F">
+      <w:start w:val="1"/>
+      <w:numFmt w:val="decimal"/>
+      <w:lvlText w:val="%1."/>
+      <w:lvlJc w:val="left"/>
+      <w:pPr>
+        <w:ind w:left="720" w:hanging="360"/>
+      </w:pPr>
+    </w:lvl>
+    <w:lvl w:ilvl="1" w:tplc="04090019" w:tentative="1">
+      <w:start w:val="1"/>
+      <w:numFmt w:val="lowerLetter"/>
+      <w:lvlText w:val="%2."/>
+      <w:lvlJc w:val="left"/>
+      <w:pPr>
+        <w:ind w:left="1440" w:hanging="360"/>
+      </w:pPr>
+    </w:lvl>
+    <w:lvl w:ilvl="2" w:tplc="0409001B" w:tentative="1">
+      <w:start w:val="1"/>
+      <w:numFmt w:val="lowerRoman"/>
+      <w:lvlText w:val="%3."/>
+      <w:lvlJc w:val="right"/>
+      <w:pPr>
+        <w:ind w:left="2160" w:hanging="180"/>
+      </w:pPr>
+    </w:lvl>
+    <w:lvl w:ilvl="3" w:tplc="0409000F" w:tentative="1">
+      <w:start w:val="1"/>
+      <w:numFmt w:val="decimal"/>
+      <w:lvlText w:val="%4."/>
+      <w:lvlJc w:val="left"/>
+      <w:pPr>
+        <w:ind w:left="2880" w:hanging="360"/>
+      </w:pPr>
+    </w:lvl>
+    <w:lvl w:ilvl="4" w:tplc="04090019" w:tentative="1">
+      <w:start w:val="1"/>
+      <w:numFmt w:val="lowerLetter"/>
+      <w:lvlText w:val="%5."/>
+      <w:lvlJc w:val="left"/>
+      <w:pPr>
+        <w:ind w:left="3600" w:hanging="360"/>
+      </w:pPr>
+    </w:lvl>
+    <w:lvl w:ilvl="5" w:tplc="0409001B" w:tentative="1">
+      <w:start w:val="1"/>
+      <w:numFmt w:val="lowerRoman"/>
+      <w:lvlText w:val="%6."/>
+      <w:lvlJc w:val="right"/>
+      <w:pPr>
+        <w:ind w:left="4320" w:hanging="180"/>
+      </w:pPr>
+    </w:lvl>
+    <w:lvl w:ilvl="6" w:tplc="0409000F" w:tentative="1">
+      <w:start w:val="1"/>
+      <w:numFmt w:val="decimal"/>
+      <w:lvlText w:val="%7."/>
+      <w:lvlJc w:val="left"/>
+      <w:pPr>
+        <w:ind w:left="5040" w:hanging="360"/>
+      </w:pPr>
+    </w:lvl>
+    <w:lvl w:ilvl="7" w:tplc="04090019" w:tentative="1">
+      <w:start w:val="1"/>
+      <w:numFmt w:val="lowerLetter"/>
+      <w:lvlText w:val="%8."/>
+      <w:lvlJc w:val="left"/>
+      <w:pPr>
+        <w:ind w:left="5760" w:hanging="360"/>
+      </w:pPr>
+    </w:lvl>
+    <w:lvl w:ilvl="8" w:tplc="0409001B" w:tentative="1">
+      <w:start w:val="1"/>
+      <w:numFmt w:val="lowerRoman"/>
+      <w:lvlText w:val="%9."/>
+      <w:lvlJc w:val="right"/>
+      <w:pPr>
+        <w:ind w:left="6480" w:hanging="180"/>
+      </w:pPr>
+    </w:lvl>
+  </w:abstractNum>
+  <w:num w:numId="1">
+    <w:abstractNumId w:val="3"/>
+  </w:num>
+  <w:num w:numId="2">
+    <w:abstractNumId w:val="2"/>
+  </w:num>
+  <w:num w:numId="3">
+    <w:abstractNumId w:val="1"/>
+  </w:num>
+  <w:num w:numId="4">
+    <w:abstractNumId w:val="0"/>
+  </w:num>
+</w:numbering>
 </file>
 
 <file path=word/styles.xml><?xml version="1.0" encoding="utf-8"?>
@@ -699,6 +1113,17 @@
       <w:szCs w:val="26"/>
     </w:rPr>
   </w:style>
+  <w:style w:type="paragraph" w:styleId="ListParagraph">
+    <w:name w:val="List Paragraph"/>
+    <w:basedOn w:val="Normal"/>
+    <w:uiPriority w:val="34"/>
+    <w:qFormat/>
+    <w:rsid w:val="0039654E"/>
+    <w:pPr>
+      <w:ind w:left="720"/>
+      <w:contextualSpacing/>
+    </w:pPr>
+  </w:style>
 </w:styles>
 </file>
 

</xml_diff>

<commit_message>
Added things to documentation
</commit_message>
<xml_diff>
--- a/Documentation/CellMan_projectjournal.docx
+++ b/Documentation/CellMan_projectjournal.docx
@@ -166,9 +166,85 @@
       <w:r>
         <w:t>User Authentication and logon logoff</w:t>
       </w:r>
+    </w:p>
+    <w:p/>
+    <w:p>
+      <w:pPr>
+        <w:pStyle w:val="Heading1"/>
+      </w:pPr>
+      <w:r>
+        <w:t>Milestone 3 Due: 1 April 2016</w:t>
+      </w:r>
+    </w:p>
+    <w:p>
+      <w:pPr>
+        <w:pStyle w:val="Heading2"/>
+      </w:pPr>
+      <w:r>
+        <w:t>Progress Since Last Milestone</w:t>
+      </w:r>
+    </w:p>
+    <w:p>
+      <w:pPr>
+        <w:pStyle w:val="ListParagraph"/>
+        <w:numPr>
+          <w:ilvl w:val="0"/>
+          <w:numId w:val="6"/>
+        </w:numPr>
+      </w:pPr>
+      <w:r>
+        <w:t>Created Database with tables that are needed.</w:t>
+      </w:r>
+    </w:p>
+    <w:p>
+      <w:pPr>
+        <w:pStyle w:val="ListParagraph"/>
+        <w:numPr>
+          <w:ilvl w:val="0"/>
+          <w:numId w:val="6"/>
+        </w:numPr>
+      </w:pPr>
+      <w:r>
+        <w:t>Populated database with data</w:t>
+      </w:r>
+    </w:p>
+    <w:p>
+      <w:pPr>
+        <w:pStyle w:val="ListParagraph"/>
+        <w:numPr>
+          <w:ilvl w:val="0"/>
+          <w:numId w:val="6"/>
+        </w:numPr>
+      </w:pPr>
+      <w:r>
+        <w:t>Added dynamic functionality to About, Type, Model, Inventory, Phone, pages</w:t>
+      </w:r>
+    </w:p>
+    <w:p>
+      <w:pPr>
+        <w:pStyle w:val="ListParagraph"/>
+        <w:numPr>
+          <w:ilvl w:val="0"/>
+          <w:numId w:val="6"/>
+        </w:numPr>
+      </w:pPr>
+      <w:r>
+        <w:t>Fixed the Carousel on the About.aspx page.</w:t>
+      </w:r>
+    </w:p>
+    <w:p>
+      <w:pPr>
+        <w:pStyle w:val="Heading2"/>
+      </w:pPr>
+      <w:r>
+        <w:t>Problems Encountered/Questions</w:t>
+      </w:r>
+    </w:p>
+    <w:p>
       <w:bookmarkStart w:id="0" w:name="_GoBack"/>
       <w:bookmarkEnd w:id="0"/>
     </w:p>
+    <w:p/>
     <w:sectPr>
       <w:pgSz w:w="12240" w:h="15840"/>
       <w:pgMar w:top="1440" w:right="1440" w:bottom="1440" w:left="1440" w:header="720" w:footer="720" w:gutter="0"/>
@@ -321,6 +397,181 @@
     </w:lvl>
   </w:abstractNum>
   <w:abstractNum w:abstractNumId="1" w15:restartNumberingAfterBreak="0">
+    <w:nsid w:val="221707C9"/>
+    <w:multiLevelType w:val="hybridMultilevel"/>
+    <w:tmpl w:val="83E421F0"/>
+    <w:lvl w:ilvl="0" w:tplc="0409000F">
+      <w:start w:val="1"/>
+      <w:numFmt w:val="decimal"/>
+      <w:lvlText w:val="%1."/>
+      <w:lvlJc w:val="left"/>
+      <w:pPr>
+        <w:ind w:left="720" w:hanging="360"/>
+      </w:pPr>
+      <w:rPr>
+        <w:rFonts w:hint="default"/>
+      </w:rPr>
+    </w:lvl>
+    <w:lvl w:ilvl="1" w:tplc="04090019" w:tentative="1">
+      <w:start w:val="1"/>
+      <w:numFmt w:val="lowerLetter"/>
+      <w:lvlText w:val="%2."/>
+      <w:lvlJc w:val="left"/>
+      <w:pPr>
+        <w:ind w:left="1440" w:hanging="360"/>
+      </w:pPr>
+    </w:lvl>
+    <w:lvl w:ilvl="2" w:tplc="0409001B" w:tentative="1">
+      <w:start w:val="1"/>
+      <w:numFmt w:val="lowerRoman"/>
+      <w:lvlText w:val="%3."/>
+      <w:lvlJc w:val="right"/>
+      <w:pPr>
+        <w:ind w:left="2160" w:hanging="180"/>
+      </w:pPr>
+    </w:lvl>
+    <w:lvl w:ilvl="3" w:tplc="0409000F" w:tentative="1">
+      <w:start w:val="1"/>
+      <w:numFmt w:val="decimal"/>
+      <w:lvlText w:val="%4."/>
+      <w:lvlJc w:val="left"/>
+      <w:pPr>
+        <w:ind w:left="2880" w:hanging="360"/>
+      </w:pPr>
+    </w:lvl>
+    <w:lvl w:ilvl="4" w:tplc="04090019" w:tentative="1">
+      <w:start w:val="1"/>
+      <w:numFmt w:val="lowerLetter"/>
+      <w:lvlText w:val="%5."/>
+      <w:lvlJc w:val="left"/>
+      <w:pPr>
+        <w:ind w:left="3600" w:hanging="360"/>
+      </w:pPr>
+    </w:lvl>
+    <w:lvl w:ilvl="5" w:tplc="0409001B" w:tentative="1">
+      <w:start w:val="1"/>
+      <w:numFmt w:val="lowerRoman"/>
+      <w:lvlText w:val="%6."/>
+      <w:lvlJc w:val="right"/>
+      <w:pPr>
+        <w:ind w:left="4320" w:hanging="180"/>
+      </w:pPr>
+    </w:lvl>
+    <w:lvl w:ilvl="6" w:tplc="0409000F" w:tentative="1">
+      <w:start w:val="1"/>
+      <w:numFmt w:val="decimal"/>
+      <w:lvlText w:val="%7."/>
+      <w:lvlJc w:val="left"/>
+      <w:pPr>
+        <w:ind w:left="5040" w:hanging="360"/>
+      </w:pPr>
+    </w:lvl>
+    <w:lvl w:ilvl="7" w:tplc="04090019" w:tentative="1">
+      <w:start w:val="1"/>
+      <w:numFmt w:val="lowerLetter"/>
+      <w:lvlText w:val="%8."/>
+      <w:lvlJc w:val="left"/>
+      <w:pPr>
+        <w:ind w:left="5760" w:hanging="360"/>
+      </w:pPr>
+    </w:lvl>
+    <w:lvl w:ilvl="8" w:tplc="0409001B" w:tentative="1">
+      <w:start w:val="1"/>
+      <w:numFmt w:val="lowerRoman"/>
+      <w:lvlText w:val="%9."/>
+      <w:lvlJc w:val="right"/>
+      <w:pPr>
+        <w:ind w:left="6480" w:hanging="180"/>
+      </w:pPr>
+    </w:lvl>
+  </w:abstractNum>
+  <w:abstractNum w:abstractNumId="2" w15:restartNumberingAfterBreak="0">
+    <w:nsid w:val="298D434C"/>
+    <w:multiLevelType w:val="hybridMultilevel"/>
+    <w:tmpl w:val="10247044"/>
+    <w:lvl w:ilvl="0" w:tplc="0409000F">
+      <w:start w:val="1"/>
+      <w:numFmt w:val="decimal"/>
+      <w:lvlText w:val="%1."/>
+      <w:lvlJc w:val="left"/>
+      <w:pPr>
+        <w:ind w:left="720" w:hanging="360"/>
+      </w:pPr>
+    </w:lvl>
+    <w:lvl w:ilvl="1" w:tplc="04090019" w:tentative="1">
+      <w:start w:val="1"/>
+      <w:numFmt w:val="lowerLetter"/>
+      <w:lvlText w:val="%2."/>
+      <w:lvlJc w:val="left"/>
+      <w:pPr>
+        <w:ind w:left="1440" w:hanging="360"/>
+      </w:pPr>
+    </w:lvl>
+    <w:lvl w:ilvl="2" w:tplc="0409001B" w:tentative="1">
+      <w:start w:val="1"/>
+      <w:numFmt w:val="lowerRoman"/>
+      <w:lvlText w:val="%3."/>
+      <w:lvlJc w:val="right"/>
+      <w:pPr>
+        <w:ind w:left="2160" w:hanging="180"/>
+      </w:pPr>
+    </w:lvl>
+    <w:lvl w:ilvl="3" w:tplc="0409000F" w:tentative="1">
+      <w:start w:val="1"/>
+      <w:numFmt w:val="decimal"/>
+      <w:lvlText w:val="%4."/>
+      <w:lvlJc w:val="left"/>
+      <w:pPr>
+        <w:ind w:left="2880" w:hanging="360"/>
+      </w:pPr>
+    </w:lvl>
+    <w:lvl w:ilvl="4" w:tplc="04090019" w:tentative="1">
+      <w:start w:val="1"/>
+      <w:numFmt w:val="lowerLetter"/>
+      <w:lvlText w:val="%5."/>
+      <w:lvlJc w:val="left"/>
+      <w:pPr>
+        <w:ind w:left="3600" w:hanging="360"/>
+      </w:pPr>
+    </w:lvl>
+    <w:lvl w:ilvl="5" w:tplc="0409001B" w:tentative="1">
+      <w:start w:val="1"/>
+      <w:numFmt w:val="lowerRoman"/>
+      <w:lvlText w:val="%6."/>
+      <w:lvlJc w:val="right"/>
+      <w:pPr>
+        <w:ind w:left="4320" w:hanging="180"/>
+      </w:pPr>
+    </w:lvl>
+    <w:lvl w:ilvl="6" w:tplc="0409000F" w:tentative="1">
+      <w:start w:val="1"/>
+      <w:numFmt w:val="decimal"/>
+      <w:lvlText w:val="%7."/>
+      <w:lvlJc w:val="left"/>
+      <w:pPr>
+        <w:ind w:left="5040" w:hanging="360"/>
+      </w:pPr>
+    </w:lvl>
+    <w:lvl w:ilvl="7" w:tplc="04090019" w:tentative="1">
+      <w:start w:val="1"/>
+      <w:numFmt w:val="lowerLetter"/>
+      <w:lvlText w:val="%8."/>
+      <w:lvlJc w:val="left"/>
+      <w:pPr>
+        <w:ind w:left="5760" w:hanging="360"/>
+      </w:pPr>
+    </w:lvl>
+    <w:lvl w:ilvl="8" w:tplc="0409001B" w:tentative="1">
+      <w:start w:val="1"/>
+      <w:numFmt w:val="lowerRoman"/>
+      <w:lvlText w:val="%9."/>
+      <w:lvlJc w:val="right"/>
+      <w:pPr>
+        <w:ind w:left="6480" w:hanging="180"/>
+      </w:pPr>
+    </w:lvl>
+  </w:abstractNum>
+  <w:abstractNum w:abstractNumId="3" w15:restartNumberingAfterBreak="0">
     <w:nsid w:val="5A6D52EE"/>
     <w:multiLevelType w:val="hybridMultilevel"/>
     <w:tmpl w:val="869EE64A"/>
@@ -406,7 +657,7 @@
       </w:pPr>
     </w:lvl>
   </w:abstractNum>
-  <w:abstractNum w:abstractNumId="2" w15:restartNumberingAfterBreak="0">
+  <w:abstractNum w:abstractNumId="4" w15:restartNumberingAfterBreak="0">
     <w:nsid w:val="60AD1D89"/>
     <w:multiLevelType w:val="hybridMultilevel"/>
     <w:tmpl w:val="5FD87808"/>
@@ -495,7 +746,7 @@
       </w:pPr>
     </w:lvl>
   </w:abstractNum>
-  <w:abstractNum w:abstractNumId="3" w15:restartNumberingAfterBreak="0">
+  <w:abstractNum w:abstractNumId="5" w15:restartNumberingAfterBreak="0">
     <w:nsid w:val="7F541596"/>
     <w:multiLevelType w:val="hybridMultilevel"/>
     <w:tmpl w:val="7CB4A0BC"/>
@@ -582,16 +833,22 @@
     </w:lvl>
   </w:abstractNum>
   <w:num w:numId="1">
-    <w:abstractNumId w:val="3"/>
+    <w:abstractNumId w:val="5"/>
   </w:num>
   <w:num w:numId="2">
-    <w:abstractNumId w:val="2"/>
+    <w:abstractNumId w:val="4"/>
   </w:num>
   <w:num w:numId="3">
-    <w:abstractNumId w:val="1"/>
+    <w:abstractNumId w:val="3"/>
   </w:num>
   <w:num w:numId="4">
     <w:abstractNumId w:val="0"/>
+  </w:num>
+  <w:num w:numId="5">
+    <w:abstractNumId w:val="2"/>
+  </w:num>
+  <w:num w:numId="6">
+    <w:abstractNumId w:val="1"/>
   </w:num>
 </w:numbering>
 </file>

</xml_diff>